<commit_message>
Updating date in log 2
</commit_message>
<xml_diff>
--- a/Engineering Journal LOG2.docx
+++ b/Engineering Journal LOG2.docx
@@ -11,6 +11,14 @@
           <w:sz w:val="23"/>
         </w:rPr>
       </w:pPr>
+      <w:r>
+        <w:rPr>
+          <w:sz w:val="23"/>
+        </w:rPr>
+        <w:t>14/10/2019</w:t>
+      </w:r>
+      <w:bookmarkStart w:id="0" w:name="_GoBack"/>
+      <w:bookmarkEnd w:id="0"/>
     </w:p>
     <w:p>
       <w:pPr>
@@ -217,19 +225,7 @@
           <w:w w:val="61"/>
           <w:sz w:val="40"/>
         </w:rPr>
-        <w:t xml:space="preserve">Log </w:t>
-      </w:r>
-      <w:bookmarkStart w:id="0" w:name="_GoBack"/>
-      <w:bookmarkEnd w:id="0"/>
-      <w:r>
-        <w:rPr>
-          <w:rFonts w:ascii="Verdana"/>
-          <w:b/>
-          <w:spacing w:val="5"/>
-          <w:w w:val="61"/>
-          <w:sz w:val="40"/>
-        </w:rPr>
-        <w:t>2</w:t>
+        <w:t>Log 2</w:t>
       </w:r>
     </w:p>
     <w:p>
@@ -411,21 +407,7 @@
         <w:rPr>
           <w:sz w:val="22"/>
         </w:rPr>
-        <w:t xml:space="preserve">”. In the paper, they explain metal detector basics work principles, some information on advanced detection of </w:t>
-      </w:r>
-      <w:proofErr w:type="spellStart"/>
-      <w:r>
-        <w:rPr>
-          <w:sz w:val="22"/>
-        </w:rPr>
-        <w:t>precious</w:t>
-      </w:r>
-      <w:proofErr w:type="spellEnd"/>
-      <w:r>
-        <w:rPr>
-          <w:sz w:val="22"/>
-        </w:rPr>
-        <w:t xml:space="preserve"> metals. </w:t>
+        <w:t xml:space="preserve">”. In the paper, they explain metal detector basics work principles, some information on advanced detection of precious metals. </w:t>
       </w:r>
       <w:proofErr w:type="spellStart"/>
       <w:r>

</xml_diff>